<commit_message>
Can now add a separator before the caption
</commit_message>
<xml_diff>
--- a/testbed/docx/testbed-13.docx
+++ b/testbed/docx/testbed-13.docx
@@ -54,7 +54,27 @@
         <w:rPr>
           <w:lang w:val="en-US"/>
         </w:rPr>
-        <w:t xml:space="preserve">This document describe how to use Microsoft Word for writing scientific documents that can be easily converted in the Research Article in Simplified HTML (RASH) format. RASH is a markup language defined as a subset of HTML+RDF for writing scientific articles – its full documentation is available at </w:t>
+        <w:t xml:space="preserve">This document </w:t>
+      </w:r>
+      <w:proofErr w:type="gramStart"/>
+      <w:r>
+        <w:rPr>
+          <w:lang w:val="en-US"/>
+        </w:rPr>
+        <w:t>describe</w:t>
+      </w:r>
+      <w:proofErr w:type="gramEnd"/>
+      <w:r>
+        <w:rPr>
+          <w:lang w:val="en-US"/>
+        </w:rPr>
+        <w:t xml:space="preserve"> how to use Microsoft Word for writing scientific documents that can be easily converted in the Research Article in Simplified HTML (RASH) format. RASH is a markup language defined as a subset of HTML+RDF for writing scientific articles – its full documentation is available at</w:t>
+      </w:r>
+      <w:r>
+        <w:rPr>
+          <w:lang w:val="en-US"/>
+        </w:rPr>
+        <w:t xml:space="preserve"> </w:t>
       </w:r>
       <w:hyperlink r:id="rId8" w:history="1">
         <w:r>
@@ -62,7 +82,7 @@
             <w:rStyle w:val="Hyperlink"/>
             <w:lang w:val="en-US"/>
           </w:rPr>
-          <w:t>http://cs.unibo.it/save-sd/rash/documentation/index.html</w:t>
+          <w:t>https://rawgit.com/essepuntato/rash/master/documentation/index.html</w:t>
         </w:r>
       </w:hyperlink>
       <w:r>
@@ -104,7 +124,15 @@
         <w:rPr>
           <w:lang w:val="en-US"/>
         </w:rPr>
-        <w:t xml:space="preserve">es in Simplified HTML format </w:t>
+        <w:t>es in S</w:t>
+      </w:r>
+      <w:bookmarkStart w:id="1" w:name="_GoBack"/>
+      <w:bookmarkEnd w:id="1"/>
+      <w:r>
+        <w:rPr>
+          <w:lang w:val="en-US"/>
+        </w:rPr>
+        <w:t xml:space="preserve">implified HTML format </w:t>
       </w:r>
       <w:r>
         <w:rPr>
@@ -145,7 +173,21 @@
         <w:rPr>
           <w:lang w:val="en-US"/>
         </w:rPr>
-        <w:t>. RASH is a markup language that restricts the use of HTML elements to only 25 elements for writing academic research articles and that allows us to include also RDFa annotations within any element of the language.</w:t>
+        <w:t xml:space="preserve">. RASH is a markup language that restricts the use of HTML elements to only 25 elements for writing academic research articles and that allows us to include also </w:t>
+      </w:r>
+      <w:proofErr w:type="spellStart"/>
+      <w:r>
+        <w:rPr>
+          <w:lang w:val="en-US"/>
+        </w:rPr>
+        <w:t>RDFa</w:t>
+      </w:r>
+      <w:proofErr w:type="spellEnd"/>
+      <w:r>
+        <w:rPr>
+          <w:lang w:val="en-US"/>
+        </w:rPr>
+        <w:t xml:space="preserve"> annotations within any element of the language.</w:t>
       </w:r>
     </w:p>
     <w:p>
@@ -298,13 +340,41 @@
         <w:rPr>
           <w:lang w:val="en-US"/>
         </w:rPr>
-        <w:t xml:space="preserve"> we introduce all the elements responsible for the definition of the actual text of documents, i.e, para</w:t>
-      </w:r>
-      <w:r>
-        <w:rPr>
-          <w:lang w:val="en-US"/>
-        </w:rPr>
-        <w:t xml:space="preserve">graphs and inlines. In </w:t>
+        <w:t xml:space="preserve"> we introduce all the elements responsible for the definition of the actual text of documents, </w:t>
+      </w:r>
+      <w:proofErr w:type="spellStart"/>
+      <w:r>
+        <w:rPr>
+          <w:lang w:val="en-US"/>
+        </w:rPr>
+        <w:t>i.e</w:t>
+      </w:r>
+      <w:proofErr w:type="spellEnd"/>
+      <w:r>
+        <w:rPr>
+          <w:lang w:val="en-US"/>
+        </w:rPr>
+        <w:t>, para</w:t>
+      </w:r>
+      <w:r>
+        <w:rPr>
+          <w:lang w:val="en-US"/>
+        </w:rPr>
+        <w:t xml:space="preserve">graphs and </w:t>
+      </w:r>
+      <w:proofErr w:type="spellStart"/>
+      <w:r>
+        <w:rPr>
+          <w:lang w:val="en-US"/>
+        </w:rPr>
+        <w:t>inlines</w:t>
+      </w:r>
+      <w:proofErr w:type="spellEnd"/>
+      <w:r>
+        <w:rPr>
+          <w:lang w:val="en-US"/>
+        </w:rPr>
+        <w:t xml:space="preserve">. In </w:t>
       </w:r>
       <w:r>
         <w:rPr>
@@ -345,7 +415,21 @@
         <w:rPr>
           <w:lang w:val="en-US"/>
         </w:rPr>
-        <w:t xml:space="preserve"> we present the hierarchical structures for organising the text, </w:t>
+        <w:t xml:space="preserve"> we present the hierarchical structures for </w:t>
+      </w:r>
+      <w:proofErr w:type="spellStart"/>
+      <w:r>
+        <w:rPr>
+          <w:lang w:val="en-US"/>
+        </w:rPr>
+        <w:t>organising</w:t>
+      </w:r>
+      <w:proofErr w:type="spellEnd"/>
+      <w:r>
+        <w:rPr>
+          <w:lang w:val="en-US"/>
+        </w:rPr>
+        <w:t xml:space="preserve"> the text, </w:t>
       </w:r>
       <w:r>
         <w:rPr>
@@ -392,7 +476,35 @@
         <w:rPr>
           <w:lang w:val="en-US"/>
         </w:rPr>
-        <w:t xml:space="preserve"> we show how to create figures (both inlines and as separate blocks), tables and formulas (both inlines and a</w:t>
+        <w:t xml:space="preserve"> we show how to create figures (both </w:t>
+      </w:r>
+      <w:proofErr w:type="spellStart"/>
+      <w:r>
+        <w:rPr>
+          <w:lang w:val="en-US"/>
+        </w:rPr>
+        <w:t>inlines</w:t>
+      </w:r>
+      <w:proofErr w:type="spellEnd"/>
+      <w:r>
+        <w:rPr>
+          <w:lang w:val="en-US"/>
+        </w:rPr>
+        <w:t xml:space="preserve"> and as separate blocks), tables and formulas (both </w:t>
+      </w:r>
+      <w:proofErr w:type="spellStart"/>
+      <w:r>
+        <w:rPr>
+          <w:lang w:val="en-US"/>
+        </w:rPr>
+        <w:t>inlines</w:t>
+      </w:r>
+      <w:proofErr w:type="spellEnd"/>
+      <w:r>
+        <w:rPr>
+          <w:lang w:val="en-US"/>
+        </w:rPr>
+        <w:t xml:space="preserve"> and a</w:t>
       </w:r>
       <w:r>
         <w:rPr>
@@ -590,14 +702,14 @@
           <w:lang w:val="en-US"/>
         </w:rPr>
       </w:pPr>
-      <w:bookmarkStart w:id="1" w:name="_Ref463200297"/>
+      <w:bookmarkStart w:id="2" w:name="_Ref463200297"/>
       <w:r>
         <w:rPr>
           <w:lang w:val="en-US"/>
         </w:rPr>
         <w:t>Metadata</w:t>
       </w:r>
-      <w:bookmarkEnd w:id="1"/>
+      <w:bookmarkEnd w:id="2"/>
     </w:p>
     <w:p>
       <w:pPr>
@@ -660,7 +772,7 @@
       <w:r>
         <w:rPr>
           <w:noProof/>
-          <w:lang w:val="en-US" w:eastAsia="en-GB"/>
+          <w:lang w:val="en-GB" w:eastAsia="en-GB"/>
         </w:rPr>
         <w:drawing>
           <wp:inline distT="0" distB="0" distL="0" distR="0" wp14:anchorId="1E15494A" wp14:editId="4B6D0429">
@@ -726,7 +838,7 @@
       <w:r>
         <w:rPr>
           <w:noProof/>
-          <w:lang w:val="en-US" w:eastAsia="en-GB"/>
+          <w:lang w:val="en-GB" w:eastAsia="en-GB"/>
         </w:rPr>
         <w:drawing>
           <wp:inline distT="0" distB="0" distL="0" distR="0" wp14:anchorId="5E09AC43" wp14:editId="21A6A10C">
@@ -854,7 +966,7 @@
       <w:r>
         <w:rPr>
           <w:noProof/>
-          <w:lang w:val="en-US" w:eastAsia="en-GB"/>
+          <w:lang w:val="en-GB" w:eastAsia="en-GB"/>
         </w:rPr>
         <w:drawing>
           <wp:inline distT="0" distB="0" distL="0" distR="0" wp14:anchorId="1F1C58B1" wp14:editId="7E641DEB">
@@ -913,7 +1025,7 @@
           <w:lang w:val="en-US"/>
         </w:rPr>
       </w:pPr>
-      <w:bookmarkStart w:id="2" w:name="_Ref463118547"/>
+      <w:bookmarkStart w:id="3" w:name="_Ref463118547"/>
       <w:r>
         <w:rPr>
           <w:lang w:val="en-US"/>
@@ -951,7 +1063,13 @@
         </w:rPr>
         <w:fldChar w:fldCharType="end"/>
       </w:r>
-      <w:bookmarkEnd w:id="2"/>
+      <w:bookmarkEnd w:id="3"/>
+      <w:r>
+        <w:rPr>
+          <w:lang w:val="en-US"/>
+        </w:rPr>
+        <w:t xml:space="preserve"> </w:t>
+      </w:r>
       <w:r>
         <w:rPr>
           <w:lang w:val="en-US"/>
@@ -1062,7 +1180,7 @@
       <w:r>
         <w:rPr>
           <w:noProof/>
-          <w:lang w:val="en-US" w:eastAsia="en-GB"/>
+          <w:lang w:val="en-GB" w:eastAsia="en-GB"/>
         </w:rPr>
         <w:lastRenderedPageBreak/>
         <w:drawing>
@@ -1125,7 +1243,7 @@
           <w:lang w:val="en-US"/>
         </w:rPr>
       </w:pPr>
-      <w:bookmarkStart w:id="3" w:name="_Ref463118834"/>
+      <w:bookmarkStart w:id="4" w:name="_Ref463118834"/>
       <w:r>
         <w:rPr>
           <w:lang w:val="en-US"/>
@@ -1163,7 +1281,13 @@
         </w:rPr>
         <w:fldChar w:fldCharType="end"/>
       </w:r>
-      <w:bookmarkEnd w:id="3"/>
+      <w:bookmarkEnd w:id="4"/>
+      <w:r>
+        <w:rPr>
+          <w:lang w:val="en-US"/>
+        </w:rPr>
+        <w:t xml:space="preserve">: </w:t>
+      </w:r>
       <w:r>
         <w:rPr>
           <w:lang w:val="en-US"/>
@@ -1293,6 +1417,7 @@
         </w:rPr>
         <w:t>--</w:t>
       </w:r>
+      <w:proofErr w:type="gramStart"/>
       <w:r>
         <w:rPr>
           <w:lang w:val="en-US"/>
@@ -1303,7 +1428,14 @@
         <w:rPr>
           <w:lang w:val="en-US"/>
         </w:rPr>
-        <w:t xml:space="preserve"> as a value of such property. For instance, for specifying the author </w:t>
+        <w:t xml:space="preserve"> as</w:t>
+      </w:r>
+      <w:proofErr w:type="gramEnd"/>
+      <w:r>
+        <w:rPr>
+          <w:lang w:val="en-US"/>
+        </w:rPr>
+        <w:t xml:space="preserve"> a value of such property. For instance, for specifying the author </w:t>
       </w:r>
       <w:r>
         <w:rPr>
@@ -1315,8 +1447,16 @@
         <w:rPr>
           <w:lang w:val="en-US"/>
         </w:rPr>
-        <w:t>Alberto Nicoletti</w:t>
-      </w:r>
+        <w:t xml:space="preserve">Alberto </w:t>
+      </w:r>
+      <w:proofErr w:type="spellStart"/>
+      <w:r>
+        <w:rPr>
+          <w:lang w:val="en-US"/>
+        </w:rPr>
+        <w:t>Nicoletti</w:t>
+      </w:r>
+      <w:proofErr w:type="spellEnd"/>
       <w:r>
         <w:rPr>
           <w:lang w:val="en-US"/>
@@ -1389,7 +1529,21 @@
         <w:rPr>
           <w:lang w:val="en-US"/>
         </w:rPr>
-        <w:t>Alberto Nicoletti -- alberto.nicoletti@studio.unibo.it -- Department of Computer Science and Engineering, University of Bologna, Bologna, Italy</w:t>
+        <w:t xml:space="preserve">Alberto </w:t>
+      </w:r>
+      <w:proofErr w:type="spellStart"/>
+      <w:r>
+        <w:rPr>
+          <w:lang w:val="en-US"/>
+        </w:rPr>
+        <w:t>Nicoletti</w:t>
+      </w:r>
+      <w:proofErr w:type="spellEnd"/>
+      <w:r>
+        <w:rPr>
+          <w:lang w:val="en-US"/>
+        </w:rPr>
+        <w:t xml:space="preserve"> -- alberto.nicoletti@studio.unibo.it -- Department of Computer Science and Engineering, University of Bologna, Bologna, Italy</w:t>
       </w:r>
     </w:p>
     <w:p>
@@ -1502,7 +1656,7 @@
       <w:r>
         <w:rPr>
           <w:noProof/>
-          <w:lang w:val="en-US" w:eastAsia="en-GB"/>
+          <w:lang w:val="en-GB" w:eastAsia="en-GB"/>
         </w:rPr>
         <w:lastRenderedPageBreak/>
         <w:drawing>
@@ -1562,7 +1716,7 @@
           <w:lang w:val="en-US"/>
         </w:rPr>
       </w:pPr>
-      <w:bookmarkStart w:id="4" w:name="_Ref463172795"/>
+      <w:bookmarkStart w:id="5" w:name="_Ref463172795"/>
       <w:r>
         <w:rPr>
           <w:lang w:val="en-US"/>
@@ -1600,7 +1754,13 @@
         </w:rPr>
         <w:fldChar w:fldCharType="end"/>
       </w:r>
-      <w:bookmarkEnd w:id="4"/>
+      <w:bookmarkEnd w:id="5"/>
+      <w:r>
+        <w:rPr>
+          <w:lang w:val="en-US"/>
+        </w:rPr>
+        <w:t xml:space="preserve">, </w:t>
+      </w:r>
       <w:r>
         <w:rPr>
           <w:lang w:val="en-US"/>
@@ -1676,7 +1836,21 @@
         <w:rPr>
           <w:lang w:val="en-US"/>
         </w:rPr>
-        <w:t>) can be used to add keywords related with the article (use “--“ as separator);</w:t>
+        <w:t>) can be used to add keywords related with the article (use “--</w:t>
+      </w:r>
+      <w:proofErr w:type="gramStart"/>
+      <w:r>
+        <w:rPr>
+          <w:lang w:val="en-US"/>
+        </w:rPr>
+        <w:t>“ as</w:t>
+      </w:r>
+      <w:proofErr w:type="gramEnd"/>
+      <w:r>
+        <w:rPr>
+          <w:lang w:val="en-US"/>
+        </w:rPr>
+        <w:t xml:space="preserve"> separator);</w:t>
       </w:r>
     </w:p>
     <w:p>
@@ -1808,14 +1982,11 @@
     <w:p>
       <w:pPr>
         <w:keepNext/>
-        <w:rPr>
-          <w:lang w:val="en-US"/>
-        </w:rPr>
       </w:pPr>
       <w:r>
         <w:rPr>
           <w:noProof/>
-          <w:lang w:val="en-US" w:eastAsia="en-GB"/>
+          <w:lang w:val="en-GB" w:eastAsia="en-GB"/>
         </w:rPr>
         <w:lastRenderedPageBreak/>
         <w:drawing>
@@ -1875,50 +2046,75 @@
           <w:lang w:val="en-US"/>
         </w:rPr>
       </w:pPr>
-      <w:bookmarkStart w:id="5" w:name="_Ref463173025"/>
-      <w:r>
-        <w:rPr>
-          <w:lang w:val="en-US"/>
-        </w:rPr>
+      <w:r>
         <w:t xml:space="preserve">Figure </w:t>
       </w:r>
       <w:r>
-        <w:rPr>
-          <w:lang w:val="en-US"/>
-        </w:rPr>
         <w:fldChar w:fldCharType="begin"/>
       </w:r>
       <w:r>
-        <w:rPr>
-          <w:lang w:val="en-US"/>
-        </w:rPr>
         <w:instrText xml:space="preserve"> SEQ Figure \* ARABIC </w:instrText>
       </w:r>
       <w:r>
-        <w:rPr>
-          <w:lang w:val="en-US"/>
-        </w:rPr>
         <w:fldChar w:fldCharType="separate"/>
       </w:r>
       <w:r>
         <w:rPr>
           <w:noProof/>
-          <w:lang w:val="en-US"/>
         </w:rPr>
         <w:t>4</w:t>
       </w:r>
       <w:r>
         <w:rPr>
-          <w:lang w:val="en-US"/>
+          <w:noProof/>
         </w:rPr>
         <w:fldChar w:fldCharType="end"/>
       </w:r>
-      <w:bookmarkEnd w:id="5"/>
-      <w:r>
-        <w:rPr>
-          <w:lang w:val="en-US"/>
-        </w:rPr>
-        <w:t>The panel for adding custom properties with keywords and categories specified.</w:t>
+      <w:r>
+        <w:t xml:space="preserve">: </w:t>
+      </w:r>
+      <w:r>
+        <w:t xml:space="preserve">The panel for </w:t>
+      </w:r>
+      <w:proofErr w:type="spellStart"/>
+      <w:r>
+        <w:t>adding</w:t>
+      </w:r>
+      <w:proofErr w:type="spellEnd"/>
+      <w:r>
+        <w:t xml:space="preserve"> custom </w:t>
+      </w:r>
+      <w:proofErr w:type="spellStart"/>
+      <w:r>
+        <w:t>properties</w:t>
+      </w:r>
+      <w:proofErr w:type="spellEnd"/>
+      <w:r>
+        <w:t xml:space="preserve"> with </w:t>
+      </w:r>
+      <w:proofErr w:type="spellStart"/>
+      <w:r>
+        <w:t>keywords</w:t>
+      </w:r>
+      <w:proofErr w:type="spellEnd"/>
+      <w:r>
+        <w:t xml:space="preserve"> and </w:t>
+      </w:r>
+      <w:proofErr w:type="spellStart"/>
+      <w:r>
+        <w:t>categories</w:t>
+      </w:r>
+      <w:proofErr w:type="spellEnd"/>
+      <w:r>
+        <w:t xml:space="preserve"> </w:t>
+      </w:r>
+      <w:proofErr w:type="spellStart"/>
+      <w:r>
+        <w:t>specified</w:t>
+      </w:r>
+      <w:proofErr w:type="spellEnd"/>
+      <w:r>
+        <w:t>.</w:t>
       </w:r>
     </w:p>
     <w:p>
@@ -1947,7 +2143,21 @@
         <w:rPr>
           <w:lang w:val="en-US"/>
         </w:rPr>
-        <w:t>The textual elements for describing the content of the paper can be split in two main categories. On the one hand, there are those that allow us to organise the content of a document in textual blocks, i.e., the paragraphs and other elements containing text. On the other hand, there are elements that allow us to associate particular functions to portions of text, i.e., the inline elements.</w:t>
+        <w:t xml:space="preserve">The textual elements for describing the content of the paper can be split in two main categories. On the one hand, there are those that allow us to </w:t>
+      </w:r>
+      <w:proofErr w:type="spellStart"/>
+      <w:r>
+        <w:rPr>
+          <w:lang w:val="en-US"/>
+        </w:rPr>
+        <w:t>organise</w:t>
+      </w:r>
+      <w:proofErr w:type="spellEnd"/>
+      <w:r>
+        <w:rPr>
+          <w:lang w:val="en-US"/>
+        </w:rPr>
+        <w:t xml:space="preserve"> the content of a document in textual blocks, i.e., the paragraphs and other elements containing text. On the other hand, there are elements that allow us to associate particular functions to portions of text, i.e., the inline elements.</w:t>
       </w:r>
     </w:p>
     <w:p>
@@ -2210,7 +2420,7 @@
       <w:r>
         <w:rPr>
           <w:noProof/>
-          <w:lang w:val="en-US" w:eastAsia="en-GB"/>
+          <w:lang w:val="en-GB" w:eastAsia="en-GB"/>
         </w:rPr>
         <w:drawing>
           <wp:inline distT="0" distB="0" distL="0" distR="0" wp14:anchorId="00B1D2AA" wp14:editId="44214ED7">
@@ -2431,7 +2641,7 @@
       <w:r>
         <w:rPr>
           <w:noProof/>
-          <w:lang w:val="en-US" w:eastAsia="en-GB"/>
+          <w:lang w:val="en-GB" w:eastAsia="en-GB"/>
         </w:rPr>
         <w:drawing>
           <wp:inline distT="0" distB="0" distL="0" distR="0" wp14:anchorId="51A02ADA" wp14:editId="0133A93B">
@@ -2491,7 +2701,7 @@
       <w:r>
         <w:rPr>
           <w:noProof/>
-          <w:lang w:val="en-US" w:eastAsia="en-GB"/>
+          <w:lang w:val="en-GB" w:eastAsia="en-GB"/>
         </w:rPr>
         <w:drawing>
           <wp:inline distT="0" distB="0" distL="0" distR="0" wp14:anchorId="0F1B9C36" wp14:editId="294147D4">
@@ -2577,7 +2787,7 @@
       <w:r>
         <w:rPr>
           <w:noProof/>
-          <w:lang w:val="en-US" w:eastAsia="en-GB"/>
+          <w:lang w:val="en-GB" w:eastAsia="en-GB"/>
         </w:rPr>
         <w:drawing>
           <wp:inline distT="0" distB="0" distL="0" distR="0" wp14:anchorId="3DC4A47E" wp14:editId="4409727F">
@@ -2637,7 +2847,7 @@
       <w:r>
         <w:rPr>
           <w:noProof/>
-          <w:lang w:val="en-US" w:eastAsia="en-GB"/>
+          <w:lang w:val="en-GB" w:eastAsia="en-GB"/>
         </w:rPr>
         <w:drawing>
           <wp:inline distT="0" distB="0" distL="0" distR="0" wp14:anchorId="7C17B7F1" wp14:editId="665AD894">
@@ -2789,7 +2999,7 @@
         <w:rPr>
           <w:rFonts w:cs="Courier New"/>
           <w:noProof/>
-          <w:lang w:val="en-US" w:eastAsia="en-GB"/>
+          <w:lang w:val="en-GB" w:eastAsia="en-GB"/>
         </w:rPr>
         <w:drawing>
           <wp:inline distT="0" distB="0" distL="0" distR="0" wp14:anchorId="097B8446" wp14:editId="5FFD0E3B">
@@ -2866,7 +3076,23 @@
           <w:rFonts w:cs="Courier New"/>
           <w:lang w:val="en-US"/>
         </w:rPr>
-        <w:t>make sure it is in line with the text (it is default behaviour).</w:t>
+        <w:t xml:space="preserve">make sure it is in line with the text (it is default </w:t>
+      </w:r>
+      <w:proofErr w:type="spellStart"/>
+      <w:r>
+        <w:rPr>
+          <w:rFonts w:cs="Courier New"/>
+          <w:lang w:val="en-US"/>
+        </w:rPr>
+        <w:t>behaviour</w:t>
+      </w:r>
+      <w:proofErr w:type="spellEnd"/>
+      <w:r>
+        <w:rPr>
+          <w:rFonts w:cs="Courier New"/>
+          <w:lang w:val="en-US"/>
+        </w:rPr>
+        <w:t>).</w:t>
       </w:r>
       <w:r>
         <w:rPr>
@@ -2990,7 +3216,7 @@
         <w:rPr>
           <w:rFonts w:cs="Courier New"/>
           <w:noProof/>
-          <w:lang w:val="en-US" w:eastAsia="en-GB"/>
+          <w:lang w:val="en-GB" w:eastAsia="en-GB"/>
         </w:rPr>
         <w:lastRenderedPageBreak/>
         <w:drawing>
@@ -3115,7 +3341,7 @@
         <w:rPr>
           <w:rFonts w:cs="Courier New"/>
           <w:noProof/>
-          <w:lang w:val="en-US" w:eastAsia="en-GB"/>
+          <w:lang w:val="en-GB" w:eastAsia="en-GB"/>
         </w:rPr>
         <w:drawing>
           <wp:inline distT="0" distB="0" distL="0" distR="0" wp14:anchorId="5137D3A5" wp14:editId="4D03ADCE">
@@ -3319,7 +3545,7 @@
         <w:rPr>
           <w:rFonts w:eastAsiaTheme="minorEastAsia" w:cs="Courier New"/>
           <w:noProof/>
-          <w:lang w:val="en-US" w:eastAsia="en-GB"/>
+          <w:lang w:val="en-GB" w:eastAsia="en-GB"/>
         </w:rPr>
         <w:drawing>
           <wp:inline distT="0" distB="0" distL="0" distR="0" wp14:anchorId="3F29BBBB" wp14:editId="5BBC8559">
@@ -3591,7 +3817,7 @@
         <w:rPr>
           <w:rFonts w:eastAsiaTheme="minorEastAsia" w:cs="Courier New"/>
           <w:noProof/>
-          <w:lang w:val="en-US" w:eastAsia="en-GB"/>
+          <w:lang w:val="en-GB" w:eastAsia="en-GB"/>
         </w:rPr>
         <w:lastRenderedPageBreak/>
         <w:drawing>
@@ -3709,7 +3935,7 @@
         <w:rPr>
           <w:rFonts w:cs="Courier New"/>
           <w:noProof/>
-          <w:lang w:val="en-US" w:eastAsia="en-GB"/>
+          <w:lang w:val="en-GB" w:eastAsia="en-GB"/>
         </w:rPr>
         <w:drawing>
           <wp:inline distT="0" distB="0" distL="0" distR="0" wp14:anchorId="621F562E" wp14:editId="7CC6E29C">
@@ -4195,7 +4421,7 @@
       <w:r>
         <w:rPr>
           <w:noProof/>
-          <w:lang w:val="en-US" w:eastAsia="en-GB"/>
+          <w:lang w:val="en-GB" w:eastAsia="en-GB"/>
         </w:rPr>
         <w:drawing>
           <wp:inline distT="0" distB="0" distL="0" distR="0" wp14:anchorId="14B9A428" wp14:editId="5BFD702F">
@@ -4310,7 +4536,7 @@
       <w:r>
         <w:rPr>
           <w:noProof/>
-          <w:lang w:val="en-US" w:eastAsia="en-GB"/>
+          <w:lang w:val="en-GB" w:eastAsia="en-GB"/>
         </w:rPr>
         <w:drawing>
           <wp:inline distT="0" distB="0" distL="0" distR="0" wp14:anchorId="7332E5DD" wp14:editId="6BF220F0">
@@ -4445,7 +4671,7 @@
       <w:r>
         <w:rPr>
           <w:noProof/>
-          <w:lang w:val="en-US" w:eastAsia="en-GB"/>
+          <w:lang w:val="en-GB" w:eastAsia="en-GB"/>
         </w:rPr>
         <w:drawing>
           <wp:inline distT="0" distB="0" distL="0" distR="0" wp14:anchorId="29D8CB66" wp14:editId="10A96490">
@@ -4902,7 +5128,7 @@
       <w:r>
         <w:rPr>
           <w:noProof/>
-          <w:lang w:val="en-US" w:eastAsia="en-GB"/>
+          <w:lang w:val="en-GB" w:eastAsia="en-GB"/>
         </w:rPr>
         <w:drawing>
           <wp:inline distT="0" distB="0" distL="0" distR="0" wp14:anchorId="614EFFEE" wp14:editId="612BD4BB">
@@ -5141,7 +5367,7 @@
       <w:r>
         <w:rPr>
           <w:noProof/>
-          <w:lang w:val="en-US" w:eastAsia="en-GB"/>
+          <w:lang w:val="en-GB" w:eastAsia="en-GB"/>
         </w:rPr>
         <w:drawing>
           <wp:inline distT="0" distB="0" distL="0" distR="0" wp14:anchorId="656CF531" wp14:editId="2065B94E">
@@ -5307,7 +5533,7 @@
       <w:r>
         <w:rPr>
           <w:noProof/>
-          <w:lang w:val="en-US" w:eastAsia="en-GB"/>
+          <w:lang w:val="en-GB" w:eastAsia="en-GB"/>
         </w:rPr>
         <mc:AlternateContent>
           <mc:Choice Requires="wps">
@@ -5463,13 +5689,7 @@
         <w:rPr>
           <w:lang w:val="en-US"/>
         </w:rPr>
-        <w:instrText xml:space="preserve"> SEQ Tex</w:instrText>
-      </w:r>
-      <w:r>
-        <w:rPr>
-          <w:lang w:val="en-US"/>
-        </w:rPr>
-        <w:instrText xml:space="preserve">t \* ARABIC </w:instrText>
+        <w:instrText xml:space="preserve"> SEQ Text \* ARABIC </w:instrText>
       </w:r>
       <w:r>
         <w:rPr>
@@ -5668,7 +5888,7 @@
       <w:r>
         <w:rPr>
           <w:noProof/>
-          <w:lang w:val="en-US" w:eastAsia="en-GB"/>
+          <w:lang w:val="en-GB" w:eastAsia="en-GB"/>
         </w:rPr>
         <w:drawing>
           <wp:inline distT="0" distB="0" distL="0" distR="0" wp14:anchorId="0B6B5B2E" wp14:editId="25190D59">
@@ -6156,7 +6376,21 @@
         <w:rPr>
           <w:lang w:val="en-US"/>
         </w:rPr>
-        <w:t xml:space="preserve">This special section must have an heading and </w:t>
+        <w:t xml:space="preserve">This special section must have </w:t>
+      </w:r>
+      <w:proofErr w:type="gramStart"/>
+      <w:r>
+        <w:rPr>
+          <w:lang w:val="en-US"/>
+        </w:rPr>
+        <w:t>an</w:t>
+      </w:r>
+      <w:proofErr w:type="gramEnd"/>
+      <w:r>
+        <w:rPr>
+          <w:lang w:val="en-US"/>
+        </w:rPr>
+        <w:t xml:space="preserve"> heading and </w:t>
       </w:r>
       <w:r>
         <w:rPr>
@@ -6286,7 +6520,7 @@
       <w:r>
         <w:rPr>
           <w:noProof/>
-          <w:lang w:val="en-US" w:eastAsia="en-GB"/>
+          <w:lang w:val="en-GB" w:eastAsia="en-GB"/>
         </w:rPr>
         <w:drawing>
           <wp:inline distT="0" distB="0" distL="0" distR="0" wp14:anchorId="20AF118B" wp14:editId="7C0B9A0D">
@@ -7333,15 +7567,7 @@
               <w:rPr>
                 <w:lang w:val="en-US"/>
               </w:rPr>
-              <w:t xml:space="preserve"> (formatted</w:t>
-            </w:r>
-            <w:bookmarkStart w:id="28" w:name="_GoBack"/>
-            <w:bookmarkEnd w:id="28"/>
-            <w:r>
-              <w:rPr>
-                <w:lang w:val="en-US"/>
-              </w:rPr>
-              <w:t>)</w:t>
+              <w:t xml:space="preserve"> (formatted)</w:t>
             </w:r>
           </w:p>
         </w:tc>
@@ -7354,7 +7580,7 @@
           <w:lang w:val="en-US"/>
         </w:rPr>
       </w:pPr>
-      <w:bookmarkStart w:id="29" w:name="_Ref463198942"/>
+      <w:bookmarkStart w:id="28" w:name="_Ref463198942"/>
       <w:r>
         <w:rPr>
           <w:lang w:val="en-US"/>
@@ -7392,7 +7618,7 @@
         </w:rPr>
         <w:fldChar w:fldCharType="end"/>
       </w:r>
-      <w:bookmarkEnd w:id="29"/>
+      <w:bookmarkEnd w:id="28"/>
       <w:r>
         <w:rPr>
           <w:lang w:val="en-US"/>
@@ -7410,7 +7636,7 @@
       <w:r>
         <w:rPr>
           <w:noProof/>
-          <w:lang w:val="en-US" w:eastAsia="en-GB"/>
+          <w:lang w:val="en-GB" w:eastAsia="en-GB"/>
         </w:rPr>
         <w:lastRenderedPageBreak/>
         <w:drawing>
@@ -7470,7 +7696,7 @@
           <w:lang w:val="en-US"/>
         </w:rPr>
       </w:pPr>
-      <w:bookmarkStart w:id="30" w:name="_Ref463198756"/>
+      <w:bookmarkStart w:id="29" w:name="_Ref463198756"/>
       <w:r>
         <w:rPr>
           <w:lang w:val="en-US"/>
@@ -7508,29 +7734,29 @@
         </w:rPr>
         <w:fldChar w:fldCharType="end"/>
       </w:r>
+      <w:bookmarkEnd w:id="29"/>
+      <w:r>
+        <w:rPr>
+          <w:lang w:val="en-US"/>
+        </w:rPr>
+        <w:t>The panel for adding cross-references to objects of the document.</w:t>
+      </w:r>
+    </w:p>
+    <w:p>
+      <w:pPr>
+        <w:pStyle w:val="Heading1"/>
+        <w:rPr>
+          <w:lang w:val="en-US"/>
+        </w:rPr>
+      </w:pPr>
+      <w:bookmarkStart w:id="30" w:name="_Ref463197659"/>
+      <w:r>
+        <w:rPr>
+          <w:lang w:val="en-US"/>
+        </w:rPr>
+        <w:t>Conversion into RASH</w:t>
+      </w:r>
       <w:bookmarkEnd w:id="30"/>
-      <w:r>
-        <w:rPr>
-          <w:lang w:val="en-US"/>
-        </w:rPr>
-        <w:t>The panel for adding cross-references to objects of the document.</w:t>
-      </w:r>
-    </w:p>
-    <w:p>
-      <w:pPr>
-        <w:pStyle w:val="Heading1"/>
-        <w:rPr>
-          <w:lang w:val="en-US"/>
-        </w:rPr>
-      </w:pPr>
-      <w:bookmarkStart w:id="31" w:name="_Ref463197659"/>
-      <w:r>
-        <w:rPr>
-          <w:lang w:val="en-US"/>
-        </w:rPr>
-        <w:t>Conversion into RASH</w:t>
-      </w:r>
-      <w:bookmarkEnd w:id="31"/>
     </w:p>
     <w:p>
       <w:pPr>
@@ -7572,7 +7798,21 @@
         <w:rPr>
           <w:lang w:val="en-US"/>
         </w:rPr>
-        <w:t xml:space="preserve"> called DOCX2RASH, that includes such XSLT file and that allows one to automatically convert an ODT document into RASH. To run the application you need to run the following command:</w:t>
+        <w:t xml:space="preserve"> called DOCX2RASH, that includes such XSLT file and that allows one to automatically convert an ODT document into RASH. To run the </w:t>
+      </w:r>
+      <w:proofErr w:type="gramStart"/>
+      <w:r>
+        <w:rPr>
+          <w:lang w:val="en-US"/>
+        </w:rPr>
+        <w:t>application</w:t>
+      </w:r>
+      <w:proofErr w:type="gramEnd"/>
+      <w:r>
+        <w:rPr>
+          <w:lang w:val="en-US"/>
+        </w:rPr>
+        <w:t xml:space="preserve"> you need to run the following command:</w:t>
       </w:r>
     </w:p>
     <w:p>
@@ -7586,7 +7826,35 @@
         <w:rPr>
           <w:lang w:val="en-US"/>
         </w:rPr>
-        <w:t>java –jar docx2rash.jar –i &lt;input-docx-file&gt; -o &lt;new-output-directory&gt;</w:t>
+        <w:t>java –jar docx2rash.jar –</w:t>
+      </w:r>
+      <w:proofErr w:type="spellStart"/>
+      <w:r>
+        <w:rPr>
+          <w:lang w:val="en-US"/>
+        </w:rPr>
+        <w:t>i</w:t>
+      </w:r>
+      <w:proofErr w:type="spellEnd"/>
+      <w:r>
+        <w:rPr>
+          <w:lang w:val="en-US"/>
+        </w:rPr>
+        <w:t xml:space="preserve"> &lt;input-</w:t>
+      </w:r>
+      <w:proofErr w:type="spellStart"/>
+      <w:r>
+        <w:rPr>
+          <w:lang w:val="en-US"/>
+        </w:rPr>
+        <w:t>docx</w:t>
+      </w:r>
+      <w:proofErr w:type="spellEnd"/>
+      <w:r>
+        <w:rPr>
+          <w:lang w:val="en-US"/>
+        </w:rPr>
+        <w:t>-file&gt; -o &lt;new-output-directory&gt;</w:t>
       </w:r>
     </w:p>
     <w:p>
@@ -7694,7 +7962,7 @@
           <w:lang w:val="en-US"/>
         </w:rPr>
       </w:pPr>
-      <w:bookmarkStart w:id="32" w:name="_Ref463197642"/>
+      <w:bookmarkStart w:id="31" w:name="_Ref463197642"/>
       <w:r>
         <w:rPr>
           <w:lang w:val="en-US"/>
@@ -7702,7 +7970,7 @@
         <w:lastRenderedPageBreak/>
         <w:t>References</w:t>
       </w:r>
-      <w:bookmarkEnd w:id="32"/>
+      <w:bookmarkEnd w:id="31"/>
     </w:p>
     <w:p>
       <w:pPr>
@@ -7715,12 +7983,20 @@
           <w:lang w:val="en-US"/>
         </w:rPr>
       </w:pPr>
-      <w:bookmarkStart w:id="33" w:name="_Ref463197543"/>
-      <w:r>
-        <w:rPr>
-          <w:lang w:val="en-US"/>
-        </w:rPr>
-        <w:t>Peroni, S. (2015). RASH: Research Articles in Simplified HTML – Documentation. Version 0.4, October 22, 2015.</w:t>
+      <w:bookmarkStart w:id="32" w:name="_Ref463197543"/>
+      <w:proofErr w:type="spellStart"/>
+      <w:r>
+        <w:rPr>
+          <w:lang w:val="en-US"/>
+        </w:rPr>
+        <w:t>Peroni</w:t>
+      </w:r>
+      <w:proofErr w:type="spellEnd"/>
+      <w:r>
+        <w:rPr>
+          <w:lang w:val="en-US"/>
+        </w:rPr>
+        <w:t>, S. (2015). RASH: Research Articles in Simplified HTML – Documentation. Version 0.4, October 22, 2015.</w:t>
       </w:r>
       <w:r>
         <w:rPr>
@@ -7737,7 +8013,7 @@
           <w:t>https://rawgit.com/essepuntato/rash/master/documentation/index.html</w:t>
         </w:r>
       </w:hyperlink>
-      <w:bookmarkEnd w:id="33"/>
+      <w:bookmarkEnd w:id="32"/>
     </w:p>
     <w:p>
       <w:pPr>
@@ -7750,7 +8026,7 @@
           <w:lang w:val="en-US"/>
         </w:rPr>
       </w:pPr>
-      <w:bookmarkStart w:id="34" w:name="_Ref463197567"/>
+      <w:bookmarkStart w:id="33" w:name="_Ref463197567"/>
       <w:r>
         <w:rPr>
           <w:lang w:val="en-US"/>
@@ -7772,7 +8048,7 @@
         </w:rPr>
         <w:t xml:space="preserve"> (last visited, October 30, 2015).</w:t>
       </w:r>
-      <w:bookmarkEnd w:id="34"/>
+      <w:bookmarkEnd w:id="33"/>
     </w:p>
     <w:sectPr>
       <w:pgSz w:w="11900" w:h="16840"/>
@@ -9204,7 +9480,6 @@
   <w:style w:type="character" w:default="1" w:styleId="DefaultParagraphFont">
     <w:name w:val="Default Paragraph Font"/>
     <w:uiPriority w:val="1"/>
-    <w:semiHidden/>
     <w:unhideWhenUsed/>
   </w:style>
   <w:style w:type="table" w:default="1" w:styleId="TableNormal">
@@ -9872,7 +10147,7 @@
 </file>
 
 <file path=customXml/itemProps1.xml><?xml version="1.0" encoding="utf-8"?>
-<ds:datastoreItem xmlns:ds="http://schemas.openxmlformats.org/officeDocument/2006/customXml" ds:itemID="{44C80810-5345-4B42-931F-752E08CF74BD}">
+<ds:datastoreItem xmlns:ds="http://schemas.openxmlformats.org/officeDocument/2006/customXml" ds:itemID="{DFD04877-1E21-544B-8EDC-094E9AF3187F}">
   <ds:schemaRefs>
     <ds:schemaRef ds:uri="http://schemas.openxmlformats.org/officeDocument/2006/bibliography"/>
   </ds:schemaRefs>

</xml_diff>